<commit_message>
Adição da 2ª Ideia
Adicionei a segunda ideia para história do jogo, esta com um pouco mais de desenvolvimento que a outra mas excluindo uma finalidade.
</commit_message>
<xml_diff>
--- a/Ideia 2 Utopia de Ninguem.docx
+++ b/Ideia 2 Utopia de Ninguem.docx
@@ -3,15 +3,467 @@
 <w:document xmlns:wpc="http://schemas.microsoft.com/office/word/2010/wordprocessingCanvas" xmlns:cx="http://schemas.microsoft.com/office/drawing/2014/chartex" xmlns:cx1="http://schemas.microsoft.com/office/drawing/2015/9/8/chartex" xmlns:cx2="http://schemas.microsoft.com/office/drawing/2015/10/21/chartex" xmlns:cx3="http://schemas.microsoft.com/office/drawing/2016/5/9/chartex" xmlns:cx4="http://schemas.microsoft.com/office/drawing/2016/5/10/chartex" xmlns:cx5="http://schemas.microsoft.com/office/drawing/2016/5/11/chartex" xmlns:cx6="http://schemas.microsoft.com/office/drawing/2016/5/12/chartex" xmlns:cx7="http://schemas.microsoft.com/office/drawing/2016/5/13/chartex" xmlns:cx8="http://schemas.microsoft.com/office/drawing/2016/5/14/chartex" xmlns:mc="http://schemas.openxmlformats.org/markup-compatibility/2006" xmlns:aink="http://schemas.microsoft.com/office/drawing/2016/ink" xmlns:am3d="http://schemas.microsoft.com/office/drawing/2017/model3d" xmlns:o="urn:schemas-microsoft-com:office:office" xmlns:r="http://schemas.openxmlformats.org/officeDocument/2006/relationships" xmlns:m="http://schemas.openxmlformats.org/officeDocument/2006/math" xmlns:v="urn:schemas-microsoft-com:vml" xmlns:wp14="http://schemas.microsoft.com/office/word/2010/wordprocessingDrawing" xmlns:wp="http://schemas.openxmlformats.org/drawingml/2006/wordprocessingDrawing" xmlns:w10="urn:schemas-microsoft-com:office:word" xmlns:w="http://schemas.openxmlformats.org/wordprocessingml/2006/main" xmlns:w14="http://schemas.microsoft.com/office/word/2010/wordml" xmlns:w15="http://schemas.microsoft.com/office/word/2012/wordml" xmlns:w16cid="http://schemas.microsoft.com/office/word/2016/wordml/cid" xmlns:w16se="http://schemas.microsoft.com/office/word/2015/wordml/symex" xmlns:wpg="http://schemas.microsoft.com/office/word/2010/wordprocessingGroup" xmlns:wpi="http://schemas.microsoft.com/office/word/2010/wordprocessingInk" xmlns:wne="http://schemas.microsoft.com/office/word/2006/wordml" xmlns:wps="http://schemas.microsoft.com/office/word/2010/wordprocessingShape" mc:Ignorable="w14 w15 w16se w16cid wp14">
   <w:body>
     <w:p>
-      <w:r>
-        <w:t>TL; DR: Numa sociedade utópica em que o pensamento está tao formalizado que pensar fora da norma é crime um grupo de jovens encontra um velho postal que os leva a questionar e por sua vez a revoltar em segredo. Eles vêm se forçados a agir nas sombras em missões para espalhar pensamento contra corrente.</w:t>
+      <w:pPr>
+        <w:spacing w:after="150" w:line="336" w:lineRule="atLeast"/>
+        <w:rPr>
+          <w:rFonts w:eastAsia="Times New Roman" w:cstheme="minorHAnsi"/>
+          <w:sz w:val="22"/>
+          <w:szCs w:val="22"/>
+          <w:lang w:eastAsia="pt-PT"/>
+        </w:rPr>
+      </w:pPr>
+      <w:r>
+        <w:rPr>
+          <w:rFonts w:eastAsia="Times New Roman" w:cstheme="minorHAnsi"/>
+          <w:sz w:val="22"/>
+          <w:szCs w:val="22"/>
+          <w:lang w:eastAsia="pt-PT"/>
+        </w:rPr>
+        <w:t xml:space="preserve">O mundo encontra-se numa distopia com tecnologia não muito mais avançada à atual, o pensamento controverso ou de questionar é considerado </w:t>
+      </w:r>
+      <w:r>
+        <w:rPr>
+          <w:rFonts w:eastAsia="Times New Roman" w:cstheme="minorHAnsi"/>
+          <w:sz w:val="22"/>
+          <w:szCs w:val="22"/>
+          <w:lang w:eastAsia="pt-PT"/>
+        </w:rPr>
+        <w:t>perigoso,</w:t>
+      </w:r>
+      <w:r>
+        <w:rPr>
+          <w:rFonts w:eastAsia="Times New Roman" w:cstheme="minorHAnsi"/>
+          <w:sz w:val="22"/>
+          <w:szCs w:val="22"/>
+          <w:lang w:eastAsia="pt-PT"/>
+        </w:rPr>
+        <w:t xml:space="preserve"> mas não ilegal. No entanto, todas as fontes de conhecimento considerado "perigoso" ou "desnecessário" são ilegais e a sua posse é um crime com penas pesadas. O contraste neste mundo é que embora esta censura imensa as pessoas vivem bem e sem preocupações, </w:t>
+      </w:r>
+      <w:r>
+        <w:rPr>
+          <w:rFonts w:eastAsia="Times New Roman" w:cstheme="minorHAnsi"/>
+          <w:sz w:val="22"/>
+          <w:szCs w:val="22"/>
+          <w:lang w:eastAsia="pt-PT"/>
+        </w:rPr>
+        <w:t>ignorantes,</w:t>
+      </w:r>
+      <w:r>
+        <w:rPr>
+          <w:rFonts w:eastAsia="Times New Roman" w:cstheme="minorHAnsi"/>
+          <w:sz w:val="22"/>
+          <w:szCs w:val="22"/>
+          <w:lang w:eastAsia="pt-PT"/>
+        </w:rPr>
+        <w:t xml:space="preserve"> mas felizes, e não se consideram oprimidas pois a censura foi algo desejado. As pessoas vivem como se fossem navios no mar, e em vez de usar velas e remar para explora-lo simplesmente deixam-se levar pela corrente. Outros </w:t>
+      </w:r>
+      <w:r>
+        <w:rPr>
+          <w:rFonts w:eastAsia="Times New Roman" w:cstheme="minorHAnsi"/>
+          <w:sz w:val="22"/>
+          <w:szCs w:val="22"/>
+          <w:lang w:eastAsia="pt-PT"/>
+        </w:rPr>
+        <w:t>aspetos</w:t>
+      </w:r>
+      <w:r>
+        <w:rPr>
+          <w:rFonts w:eastAsia="Times New Roman" w:cstheme="minorHAnsi"/>
+          <w:sz w:val="22"/>
+          <w:szCs w:val="22"/>
+          <w:lang w:eastAsia="pt-PT"/>
+        </w:rPr>
+        <w:t xml:space="preserve"> importantes são: o sistema de governo onde a </w:t>
+      </w:r>
+      <w:r>
+        <w:rPr>
+          <w:rFonts w:eastAsia="Times New Roman" w:cstheme="minorHAnsi"/>
+          <w:sz w:val="22"/>
+          <w:szCs w:val="22"/>
+          <w:lang w:eastAsia="pt-PT"/>
+        </w:rPr>
+        <w:t>história</w:t>
+      </w:r>
+      <w:r>
+        <w:rPr>
+          <w:rFonts w:eastAsia="Times New Roman" w:cstheme="minorHAnsi"/>
+          <w:sz w:val="22"/>
+          <w:szCs w:val="22"/>
+          <w:lang w:eastAsia="pt-PT"/>
+        </w:rPr>
+        <w:t xml:space="preserve"> se centra ser uma Democracia Direta; o problema de </w:t>
+      </w:r>
+      <w:r>
+        <w:rPr>
+          <w:rFonts w:eastAsia="Times New Roman" w:cstheme="minorHAnsi"/>
+          <w:sz w:val="22"/>
+          <w:szCs w:val="22"/>
+          <w:lang w:eastAsia="pt-PT"/>
+        </w:rPr>
+        <w:t>sobrelotação</w:t>
+      </w:r>
+      <w:r>
+        <w:rPr>
+          <w:rFonts w:eastAsia="Times New Roman" w:cstheme="minorHAnsi"/>
+          <w:sz w:val="22"/>
+          <w:szCs w:val="22"/>
+          <w:lang w:eastAsia="pt-PT"/>
+        </w:rPr>
+        <w:t xml:space="preserve"> do planeta; medicina avançada ao ponto de morte não ser irreversível,</w:t>
+      </w:r>
+      <w:r>
+        <w:rPr>
+          <w:rFonts w:eastAsia="Times New Roman" w:cstheme="minorHAnsi"/>
+          <w:sz w:val="22"/>
+          <w:szCs w:val="22"/>
+          <w:lang w:eastAsia="pt-PT"/>
+        </w:rPr>
+        <w:t xml:space="preserve"> durante um curto tempo inicial.</w:t>
       </w:r>
     </w:p>
-    <w:p/>
     <w:p>
-      <w:r>
-        <w:t>A história tem início com um grupo de jovens a andarem na rua e ao reparem na destruição da casa de um homem considerado criminoso por posse de objetos de discórdia, eles param para observar a destruição, e homicídio, numa mistura de risos e felicidade juntando se a uma multidão a crescer para ver também. O evento critico dá-se no momento em que as chamas que se elevam dezenas de metros sobre a casa levam um postal antigo a parar entre o grupo. Ao ver a imagem paradisíaca e a mensagem de carinho o grupo lentamente questiona-se sobre tudo</w:t>
-      </w:r>
+      <w:pPr>
+        <w:spacing w:after="150" w:line="336" w:lineRule="atLeast"/>
+        <w:rPr>
+          <w:rFonts w:eastAsia="Times New Roman" w:cstheme="minorHAnsi"/>
+          <w:sz w:val="22"/>
+          <w:szCs w:val="22"/>
+          <w:lang w:eastAsia="pt-PT"/>
+        </w:rPr>
+      </w:pPr>
+    </w:p>
+    <w:p>
+      <w:pPr>
+        <w:rPr>
+          <w:rFonts w:eastAsia="Times New Roman" w:cstheme="minorHAnsi"/>
+          <w:sz w:val="22"/>
+          <w:szCs w:val="22"/>
+          <w:lang w:eastAsia="pt-PT"/>
+        </w:rPr>
+      </w:pPr>
+      <w:r>
+        <w:rPr>
+          <w:rFonts w:eastAsia="Times New Roman" w:cstheme="minorHAnsi"/>
+          <w:sz w:val="22"/>
+          <w:szCs w:val="22"/>
+          <w:lang w:eastAsia="pt-PT"/>
+        </w:rPr>
+        <w:t xml:space="preserve">A história deste jogo seria à volta de um grupo que é confrontado com uma informação de </w:t>
+      </w:r>
+      <w:r>
+        <w:rPr>
+          <w:rFonts w:eastAsia="Times New Roman" w:cstheme="minorHAnsi"/>
+          <w:sz w:val="22"/>
+          <w:szCs w:val="22"/>
+          <w:lang w:eastAsia="pt-PT"/>
+        </w:rPr>
+        <w:t>contracultura</w:t>
+      </w:r>
+      <w:r>
+        <w:rPr>
+          <w:rFonts w:eastAsia="Times New Roman" w:cstheme="minorHAnsi"/>
+          <w:sz w:val="22"/>
+          <w:szCs w:val="22"/>
+          <w:lang w:eastAsia="pt-PT"/>
+        </w:rPr>
+        <w:t xml:space="preserve"> e, após um momento inicial de ignorância e gozo com a informação "ridícula", eles descobrem a capacidade inata de questionar, discordar e opinar. Tendo descoberto estas capacidades em si, eles começam a reavaliar a sociedade em que vivem e vêm que embora toda a gente se considere feliz, ninguém é capaz de mostrar compaixão ou interesse genuíno. Com isto em mente eles decidem, em segredo, criar um movimento de </w:t>
+      </w:r>
+      <w:r>
+        <w:rPr>
+          <w:rFonts w:eastAsia="Times New Roman" w:cstheme="minorHAnsi"/>
+          <w:sz w:val="22"/>
+          <w:szCs w:val="22"/>
+          <w:lang w:eastAsia="pt-PT"/>
+        </w:rPr>
+        <w:t>contracultura</w:t>
+      </w:r>
+      <w:r>
+        <w:rPr>
+          <w:rFonts w:eastAsia="Times New Roman" w:cstheme="minorHAnsi"/>
+          <w:sz w:val="22"/>
+          <w:szCs w:val="22"/>
+          <w:lang w:eastAsia="pt-PT"/>
+        </w:rPr>
+        <w:t xml:space="preserve"> na esperança de levar gerações futuras e acima de tudo à sociedade futura ser capaz de voltar a ser "participante" na sua existência e não só movida por ela.</w:t>
+      </w:r>
+    </w:p>
+    <w:p>
+      <w:pPr>
+        <w:rPr>
+          <w:rFonts w:eastAsia="Times New Roman" w:cstheme="minorHAnsi"/>
+          <w:sz w:val="22"/>
+          <w:szCs w:val="22"/>
+          <w:lang w:eastAsia="pt-PT"/>
+        </w:rPr>
+      </w:pPr>
+      <w:r>
+        <w:rPr>
+          <w:rFonts w:eastAsia="Times New Roman" w:cstheme="minorHAnsi"/>
+          <w:sz w:val="22"/>
+          <w:szCs w:val="22"/>
+          <w:lang w:eastAsia="pt-PT"/>
+        </w:rPr>
+        <w:t xml:space="preserve">O tema desta história é uma crítica à sociedade através da comparação com uma sociedade </w:t>
+      </w:r>
+      <w:r>
+        <w:rPr>
+          <w:rFonts w:eastAsia="Times New Roman" w:cstheme="minorHAnsi"/>
+          <w:sz w:val="22"/>
+          <w:szCs w:val="22"/>
+          <w:lang w:eastAsia="pt-PT"/>
+        </w:rPr>
+        <w:t>distópica</w:t>
+      </w:r>
+      <w:r>
+        <w:rPr>
+          <w:rFonts w:eastAsia="Times New Roman" w:cstheme="minorHAnsi"/>
+          <w:sz w:val="22"/>
+          <w:szCs w:val="22"/>
+          <w:lang w:eastAsia="pt-PT"/>
+        </w:rPr>
+        <w:t xml:space="preserve"> com semelhanças à atual, misturada com elementos de um épico com final trágico.</w:t>
+      </w:r>
+    </w:p>
+    <w:p>
+      <w:pPr>
+        <w:spacing w:after="150" w:line="336" w:lineRule="atLeast"/>
+        <w:rPr>
+          <w:rFonts w:eastAsia="Times New Roman" w:cstheme="minorHAnsi"/>
+          <w:sz w:val="22"/>
+          <w:szCs w:val="22"/>
+          <w:lang w:eastAsia="pt-PT"/>
+        </w:rPr>
+      </w:pPr>
+      <w:r>
+        <w:rPr>
+          <w:rFonts w:eastAsia="Times New Roman" w:cstheme="minorHAnsi"/>
+          <w:sz w:val="22"/>
+          <w:szCs w:val="22"/>
+          <w:lang w:eastAsia="pt-PT"/>
+        </w:rPr>
+        <w:t xml:space="preserve">Em termos de mecânicas seria uma mistura. </w:t>
+      </w:r>
+      <w:r>
+        <w:rPr>
+          <w:rFonts w:eastAsia="Times New Roman" w:cstheme="minorHAnsi"/>
+          <w:sz w:val="22"/>
+          <w:szCs w:val="22"/>
+          <w:lang w:eastAsia="pt-PT"/>
+        </w:rPr>
+        <w:t>Em parte,</w:t>
+      </w:r>
+      <w:r>
+        <w:rPr>
+          <w:rFonts w:eastAsia="Times New Roman" w:cstheme="minorHAnsi"/>
+          <w:sz w:val="22"/>
+          <w:szCs w:val="22"/>
+          <w:lang w:eastAsia="pt-PT"/>
+        </w:rPr>
+        <w:t xml:space="preserve"> seria um jogo de turnos de combate, estilo X-COM, em que haveria objetivos e método de execução preferido é a descrição pois em caso de deteção haverá limite de tempo para levar a cabo a missão e se ultrapassado o limite haverá consequências negativas para o jogador.  E noutra parte, entre as missões haveria </w:t>
+      </w:r>
+      <w:r>
+        <w:rPr>
+          <w:rFonts w:eastAsia="Times New Roman" w:cstheme="minorHAnsi"/>
+          <w:sz w:val="22"/>
+          <w:szCs w:val="22"/>
+          <w:lang w:eastAsia="pt-PT"/>
+        </w:rPr>
+        <w:t>interações</w:t>
+      </w:r>
+      <w:r>
+        <w:rPr>
+          <w:rFonts w:eastAsia="Times New Roman" w:cstheme="minorHAnsi"/>
+          <w:sz w:val="22"/>
+          <w:szCs w:val="22"/>
+          <w:lang w:eastAsia="pt-PT"/>
+        </w:rPr>
+        <w:t xml:space="preserve">, à base de texto, entre os membros do grupo, tanto a nível pessoas (casamentos, filhos, divórcios, traições etc.) como a nível </w:t>
+      </w:r>
+      <w:r>
+        <w:rPr>
+          <w:rFonts w:eastAsia="Times New Roman" w:cstheme="minorHAnsi"/>
+          <w:sz w:val="22"/>
+          <w:szCs w:val="22"/>
+          <w:lang w:eastAsia="pt-PT"/>
+        </w:rPr>
+        <w:t>profissional</w:t>
+      </w:r>
+      <w:r>
+        <w:rPr>
+          <w:rFonts w:eastAsia="Times New Roman" w:cstheme="minorHAnsi"/>
+          <w:sz w:val="22"/>
+          <w:szCs w:val="22"/>
+          <w:lang w:eastAsia="pt-PT"/>
+        </w:rPr>
+        <w:t xml:space="preserve">, </w:t>
+      </w:r>
+      <w:r>
+        <w:rPr>
+          <w:rFonts w:eastAsia="Times New Roman" w:cstheme="minorHAnsi"/>
+          <w:sz w:val="22"/>
+          <w:szCs w:val="22"/>
+          <w:lang w:eastAsia="pt-PT"/>
+        </w:rPr>
+        <w:t>missões</w:t>
+      </w:r>
+      <w:r>
+        <w:rPr>
+          <w:rFonts w:eastAsia="Times New Roman" w:cstheme="minorHAnsi"/>
+          <w:sz w:val="22"/>
+          <w:szCs w:val="22"/>
+          <w:lang w:eastAsia="pt-PT"/>
+        </w:rPr>
+        <w:t xml:space="preserve"> de obter recursos, espalhar conhecimento (estas seriam as que provavelmente gerariam as </w:t>
+      </w:r>
+      <w:r>
+        <w:rPr>
+          <w:rFonts w:eastAsia="Times New Roman" w:cstheme="minorHAnsi"/>
+          <w:sz w:val="22"/>
+          <w:szCs w:val="22"/>
+          <w:lang w:eastAsia="pt-PT"/>
+        </w:rPr>
+        <w:t>missões</w:t>
+      </w:r>
+      <w:r>
+        <w:rPr>
+          <w:rFonts w:eastAsia="Times New Roman" w:cstheme="minorHAnsi"/>
+          <w:sz w:val="22"/>
+          <w:szCs w:val="22"/>
+          <w:lang w:eastAsia="pt-PT"/>
+        </w:rPr>
+        <w:t xml:space="preserve"> pois o sucesso da missão de combate estaria relacionado com o sucesso da missão </w:t>
+      </w:r>
+      <w:r>
+        <w:rPr>
+          <w:rFonts w:eastAsia="Times New Roman" w:cstheme="minorHAnsi"/>
+          <w:sz w:val="22"/>
+          <w:szCs w:val="22"/>
+          <w:lang w:eastAsia="pt-PT"/>
+        </w:rPr>
+        <w:t>profissional</w:t>
+      </w:r>
+      <w:r>
+        <w:rPr>
+          <w:rFonts w:eastAsia="Times New Roman" w:cstheme="minorHAnsi"/>
+          <w:sz w:val="22"/>
+          <w:szCs w:val="22"/>
+          <w:lang w:eastAsia="pt-PT"/>
+        </w:rPr>
+        <w:t xml:space="preserve">). Quanto a personagens de jogo o combate seria jogado com um grupo de 4 a 6 personagens controláveis, mas fora de combate haveria um grupo maior, pois o objetivo é em parte criar o maior grupo possível, que pode-se </w:t>
+      </w:r>
+      <w:r>
+        <w:rPr>
+          <w:rFonts w:eastAsia="Times New Roman" w:cstheme="minorHAnsi"/>
+          <w:sz w:val="22"/>
+          <w:szCs w:val="22"/>
+          <w:lang w:eastAsia="pt-PT"/>
+        </w:rPr>
+        <w:t>alterar para cumprir o efeito desejado</w:t>
+      </w:r>
+      <w:r>
+        <w:rPr>
+          <w:rFonts w:eastAsia="Times New Roman" w:cstheme="minorHAnsi"/>
+          <w:sz w:val="22"/>
+          <w:szCs w:val="22"/>
+          <w:lang w:eastAsia="pt-PT"/>
+        </w:rPr>
+        <w:t xml:space="preserve"> em parte</w:t>
+      </w:r>
+      <w:r>
+        <w:rPr>
+          <w:rFonts w:eastAsia="Times New Roman" w:cstheme="minorHAnsi"/>
+          <w:sz w:val="22"/>
+          <w:szCs w:val="22"/>
+          <w:lang w:eastAsia="pt-PT"/>
+        </w:rPr>
+        <w:t>, através de skill-trees ou character portrait design,</w:t>
+      </w:r>
+      <w:r>
+        <w:rPr>
+          <w:rFonts w:eastAsia="Times New Roman" w:cstheme="minorHAnsi"/>
+          <w:sz w:val="22"/>
+          <w:szCs w:val="22"/>
+          <w:lang w:eastAsia="pt-PT"/>
+        </w:rPr>
+        <w:t xml:space="preserve"> mas também as suas personalidades e interações serão afetadas pelos eventos de caracter pessoal em que eles participaram ( exemplo: um personagem casado em que o cônjuge morre irá ter um debuf em </w:t>
+      </w:r>
+      <w:r>
+        <w:rPr>
+          <w:rFonts w:eastAsia="Times New Roman" w:cstheme="minorHAnsi"/>
+          <w:sz w:val="22"/>
+          <w:szCs w:val="22"/>
+          <w:lang w:eastAsia="pt-PT"/>
+        </w:rPr>
+        <w:t>missões</w:t>
+      </w:r>
+      <w:r>
+        <w:rPr>
+          <w:rFonts w:eastAsia="Times New Roman" w:cstheme="minorHAnsi"/>
+          <w:sz w:val="22"/>
+          <w:szCs w:val="22"/>
+          <w:lang w:eastAsia="pt-PT"/>
+        </w:rPr>
+        <w:t xml:space="preserve"> futuras e poderá ate acabar por sair da organização ou mesmo trai-la levando a uma missão de “emergência”</w:t>
+      </w:r>
+      <w:r>
+        <w:rPr>
+          <w:rFonts w:eastAsia="Times New Roman" w:cstheme="minorHAnsi"/>
+          <w:sz w:val="22"/>
+          <w:szCs w:val="22"/>
+          <w:lang w:eastAsia="pt-PT"/>
+        </w:rPr>
+        <w:t xml:space="preserve"> a ocorrer). Cada personagem deverá ter também “qualidades” negativas e positivas que </w:t>
+      </w:r>
+      <w:r>
+        <w:rPr>
+          <w:rFonts w:eastAsia="Times New Roman" w:cstheme="minorHAnsi"/>
+          <w:sz w:val="22"/>
+          <w:szCs w:val="22"/>
+          <w:lang w:eastAsia="pt-PT"/>
+        </w:rPr>
+        <w:t>lhe levam</w:t>
+      </w:r>
+      <w:r>
+        <w:rPr>
+          <w:rFonts w:eastAsia="Times New Roman" w:cstheme="minorHAnsi"/>
+          <w:sz w:val="22"/>
+          <w:szCs w:val="22"/>
+          <w:lang w:eastAsia="pt-PT"/>
+        </w:rPr>
+        <w:t xml:space="preserve"> a ser mais capaz em certas áreas de jogabilidade e menos em outras.</w:t>
+      </w:r>
+    </w:p>
+    <w:p>
+      <w:pPr>
+        <w:jc w:val="center"/>
+        <w:rPr>
+          <w:rFonts w:ascii="Helvetica Neue" w:eastAsia="Times New Roman" w:hAnsi="Helvetica Neue" w:cs="Times New Roman"/>
+          <w:sz w:val="20"/>
+          <w:szCs w:val="20"/>
+          <w:lang w:eastAsia="pt-PT"/>
+        </w:rPr>
+      </w:pPr>
+      <w:r>
+        <w:rPr>
+          <w:rFonts w:ascii="Helvetica Neue" w:eastAsia="Times New Roman" w:hAnsi="Helvetica Neue" w:cs="Times New Roman"/>
+          <w:sz w:val="20"/>
+          <w:szCs w:val="20"/>
+          <w:lang w:eastAsia="pt-PT"/>
+        </w:rPr>
+        <w:t> </w:t>
+      </w:r>
+    </w:p>
+    <w:p>
+      <w:pPr>
+        <w:rPr>
+          <w:rFonts w:ascii="Helvetica Neue" w:eastAsia="Times New Roman" w:hAnsi="Helvetica Neue" w:cs="Times New Roman"/>
+          <w:sz w:val="20"/>
+          <w:szCs w:val="20"/>
+          <w:lang w:eastAsia="pt-PT"/>
+        </w:rPr>
+      </w:pPr>
+    </w:p>
+    <w:p>
       <w:bookmarkStart w:id="0" w:name="_GoBack"/>
       <w:bookmarkEnd w:id="0"/>
     </w:p>
@@ -446,6 +898,18 @@
     <w:semiHidden/>
     <w:unhideWhenUsed/>
   </w:style>
+  <w:style w:type="paragraph" w:customStyle="1" w:styleId="subheading">
+    <w:name w:val="subheading"/>
+    <w:basedOn w:val="Normal"/>
+    <w:rsid w:val="00B663DA"/>
+    <w:pPr>
+      <w:spacing w:before="100" w:beforeAutospacing="1" w:after="100" w:afterAutospacing="1"/>
+    </w:pPr>
+    <w:rPr>
+      <w:rFonts w:ascii="Times New Roman" w:eastAsia="Times New Roman" w:hAnsi="Times New Roman" w:cs="Times New Roman"/>
+      <w:lang w:eastAsia="pt-PT"/>
+    </w:rPr>
+  </w:style>
 </w:styles>
 </file>
 

</xml_diff>